<commit_message>
body2 and 3 最终版
</commit_message>
<xml_diff>
--- a/英语写作（introduction + whole body）.docx
+++ b/英语写作（introduction + whole body）.docx
@@ -584,197 +584,109 @@
           <w:szCs w:val="24"/>
         </w:rPr>
       </w:pPr>
-      <w:r>
-        <w:rPr>
-          <w:rFonts w:ascii="Times New Roman" w:hAnsi="Times New Roman" w:cs="Times New Roman"/>
-          <w:strike/>
-          <w:sz w:val="24"/>
-          <w:szCs w:val="24"/>
-        </w:rPr>
-        <w:t>I</w:t>
-      </w:r>
-      <w:r>
-        <w:rPr>
-          <w:rFonts w:ascii="Times New Roman" w:hAnsi="Times New Roman" w:cs="Times New Roman" w:hint="eastAsia"/>
-          <w:strike/>
-          <w:sz w:val="24"/>
-          <w:szCs w:val="24"/>
-        </w:rPr>
-        <w:t xml:space="preserve">n addition to traditional culture, economy </w:t>
-      </w:r>
-      <w:r>
-        <w:rPr>
-          <w:rFonts w:ascii="Times New Roman" w:hAnsi="Times New Roman" w:cs="Times New Roman"/>
-          <w:strike/>
-          <w:sz w:val="24"/>
-          <w:szCs w:val="24"/>
-        </w:rPr>
-        <w:t xml:space="preserve">plays a substantial role in </w:t>
-      </w:r>
-      <w:r>
-        <w:rPr>
-          <w:rFonts w:ascii="Times New Roman" w:hAnsi="Times New Roman" w:cs="Times New Roman"/>
-          <w:strike/>
-          <w:sz w:val="24"/>
-          <w:szCs w:val="24"/>
-        </w:rPr>
-        <w:t>our</w:t>
-      </w:r>
-      <w:r>
-        <w:rPr>
-          <w:rFonts w:ascii="Times New Roman" w:hAnsi="Times New Roman" w:cs="Times New Roman"/>
-          <w:strike/>
-          <w:sz w:val="24"/>
-          <w:szCs w:val="24"/>
-        </w:rPr>
-        <w:t xml:space="preserve"> decision</w:t>
-      </w:r>
-      <w:r>
-        <w:rPr>
-          <w:rFonts w:ascii="Times New Roman" w:hAnsi="Times New Roman" w:cs="Times New Roman" w:hint="eastAsia"/>
-          <w:strike/>
-          <w:sz w:val="24"/>
-          <w:szCs w:val="24"/>
-        </w:rPr>
-        <w:t>s</w:t>
-      </w:r>
-      <w:r>
-        <w:rPr>
-          <w:rFonts w:ascii="Times New Roman" w:hAnsi="Times New Roman" w:cs="Times New Roman" w:hint="eastAsia"/>
-          <w:strike/>
-          <w:sz w:val="24"/>
-          <w:szCs w:val="24"/>
-        </w:rPr>
-        <w:t xml:space="preserve">. </w:t>
-      </w:r>
-      <w:r>
-        <w:rPr>
-          <w:rFonts w:ascii="Times New Roman" w:hAnsi="Times New Roman" w:cs="Times New Roman"/>
-          <w:strike/>
-          <w:sz w:val="24"/>
-          <w:szCs w:val="24"/>
-        </w:rPr>
-        <w:t>It is cheaper for two families to live in one home than for each to have a separate h</w:t>
-      </w:r>
-      <w:r>
-        <w:rPr>
-          <w:rFonts w:ascii="Times New Roman" w:hAnsi="Times New Roman" w:cs="Times New Roman"/>
-          <w:strike/>
-          <w:sz w:val="24"/>
-          <w:szCs w:val="24"/>
-        </w:rPr>
-        <w:t>ome. Furthermore, it seems</w:t>
-      </w:r>
-      <w:r>
-        <w:rPr>
-          <w:rFonts w:ascii="Times New Roman" w:hAnsi="Times New Roman" w:cs="Times New Roman"/>
-          <w:strike/>
-          <w:sz w:val="24"/>
-          <w:szCs w:val="24"/>
-        </w:rPr>
-        <w:t xml:space="preserve"> more</w:t>
-      </w:r>
-      <w:r>
-        <w:rPr>
-          <w:rFonts w:ascii="Times New Roman" w:hAnsi="Times New Roman" w:cs="Times New Roman"/>
-          <w:strike/>
-          <w:sz w:val="24"/>
-          <w:szCs w:val="24"/>
-        </w:rPr>
-        <w:t xml:space="preserve"> </w:t>
-      </w:r>
-      <w:r>
-        <w:rPr>
-          <w:rFonts w:ascii="Times New Roman" w:hAnsi="Times New Roman" w:cs="Times New Roman"/>
-          <w:strike/>
-          <w:sz w:val="24"/>
-          <w:szCs w:val="24"/>
-        </w:rPr>
-        <w:t>convenient</w:t>
-      </w:r>
-      <w:r>
-        <w:rPr>
-          <w:rFonts w:ascii="Times New Roman" w:hAnsi="Times New Roman" w:cs="Times New Roman"/>
-          <w:strike/>
-          <w:sz w:val="24"/>
-          <w:szCs w:val="24"/>
-        </w:rPr>
-        <w:t xml:space="preserve"> and cheaper to care for them at home than to pay for caregivers to provide in-home care or to consider a move into assisted living.</w:t>
-      </w:r>
-    </w:p>
-    <w:p>
-      <w:pPr>
-        <w:spacing w:line="480" w:lineRule="auto"/>
-        <w:ind w:firstLineChars="100" w:firstLine="240"/>
-        <w:rPr>
-          <w:rFonts w:ascii="Times New Roman" w:hAnsi="Times New Roman" w:cs="Times New Roman"/>
-          <w:sz w:val="24"/>
-          <w:szCs w:val="24"/>
-        </w:rPr>
-      </w:pPr>
-      <w:r>
-        <w:rPr>
-          <w:rFonts w:ascii="Times New Roman" w:hAnsi="Times New Roman" w:cs="Times New Roman" w:hint="eastAsia"/>
-          <w:sz w:val="24"/>
-          <w:szCs w:val="24"/>
-        </w:rPr>
-        <w:t>In addition to traditional culture, economy plays a substantial role in our decision</w:t>
-      </w:r>
-      <w:r>
-        <w:rPr>
-          <w:rFonts w:ascii="Times New Roman" w:hAnsi="Times New Roman" w:cs="Times New Roman" w:hint="eastAsia"/>
-          <w:sz w:val="24"/>
-          <w:szCs w:val="24"/>
-        </w:rPr>
-        <w:t>s</w:t>
-      </w:r>
-      <w:r>
-        <w:rPr>
-          <w:rFonts w:ascii="Times New Roman" w:hAnsi="Times New Roman" w:cs="Times New Roman" w:hint="eastAsia"/>
-          <w:sz w:val="24"/>
-          <w:szCs w:val="24"/>
-        </w:rPr>
-        <w:t>.</w:t>
-      </w:r>
-      <w:r>
-        <w:t xml:space="preserve"> </w:t>
-      </w:r>
-      <w:r>
-        <w:rPr>
-          <w:rFonts w:ascii="Times New Roman" w:hAnsi="Times New Roman" w:cs="Times New Roman"/>
-          <w:sz w:val="24"/>
-          <w:szCs w:val="24"/>
-        </w:rPr>
-        <w:t>It is cheaper for two families to live in one home than to have a home</w:t>
-      </w:r>
-      <w:r>
-        <w:rPr>
-          <w:rFonts w:ascii="Times New Roman" w:hAnsi="Times New Roman" w:cs="Times New Roman" w:hint="eastAsia"/>
-          <w:sz w:val="24"/>
-          <w:szCs w:val="24"/>
-        </w:rPr>
-        <w:t xml:space="preserve"> respectively</w:t>
-      </w:r>
-      <w:r>
-        <w:rPr>
-          <w:rFonts w:ascii="Times New Roman" w:hAnsi="Times New Roman" w:cs="Times New Roman"/>
-          <w:sz w:val="24"/>
-          <w:szCs w:val="24"/>
-        </w:rPr>
-        <w:t>. In other</w:t>
-      </w:r>
-      <w:r>
-        <w:rPr>
-          <w:rFonts w:ascii="Times New Roman" w:hAnsi="Times New Roman" w:cs="Times New Roman" w:hint="eastAsia"/>
-          <w:sz w:val="24"/>
-          <w:szCs w:val="24"/>
-        </w:rPr>
-        <w:t xml:space="preserve"> </w:t>
-      </w:r>
       <w:bookmarkStart w:id="0" w:name="_GoBack"/>
       <w:bookmarkEnd w:id="0"/>
       <w:r>
         <w:rPr>
+          <w:rFonts w:ascii="Times New Roman" w:hAnsi="Times New Roman" w:cs="Times New Roman" w:hint="eastAsia"/>
+          <w:sz w:val="24"/>
+          <w:szCs w:val="24"/>
+        </w:rPr>
+        <w:t>In addition to traditional culture, economy plays a substantial role in our decision</w:t>
+      </w:r>
+      <w:r>
+        <w:rPr>
+          <w:rFonts w:ascii="Times New Roman" w:hAnsi="Times New Roman" w:cs="Times New Roman" w:hint="eastAsia"/>
+          <w:sz w:val="24"/>
+          <w:szCs w:val="24"/>
+        </w:rPr>
+        <w:t>s</w:t>
+      </w:r>
+      <w:r>
+        <w:rPr>
+          <w:rFonts w:ascii="Times New Roman" w:hAnsi="Times New Roman" w:cs="Times New Roman" w:hint="eastAsia"/>
+          <w:sz w:val="24"/>
+          <w:szCs w:val="24"/>
+        </w:rPr>
+        <w:t>.</w:t>
+      </w:r>
+      <w:r>
+        <w:t xml:space="preserve"> </w:t>
+      </w:r>
+      <w:r>
+        <w:rPr>
+          <w:rFonts w:ascii="Times New Roman" w:hAnsi="Times New Roman" w:cs="Times New Roman" w:hint="eastAsia"/>
+          <w:sz w:val="24"/>
+          <w:szCs w:val="24"/>
+        </w:rPr>
+        <w:t>F</w:t>
+      </w:r>
+      <w:r>
+        <w:rPr>
+          <w:rFonts w:ascii="Times New Roman" w:hAnsi="Times New Roman" w:cs="Times New Roman"/>
+          <w:sz w:val="24"/>
+          <w:szCs w:val="24"/>
+        </w:rPr>
+        <w:t>or two families</w:t>
+      </w:r>
+      <w:r>
+        <w:rPr>
+          <w:rFonts w:ascii="Times New Roman" w:hAnsi="Times New Roman" w:cs="Times New Roman" w:hint="eastAsia"/>
+          <w:sz w:val="24"/>
+          <w:szCs w:val="24"/>
+        </w:rPr>
+        <w:t>,</w:t>
+      </w:r>
+      <w:r>
+        <w:rPr>
+          <w:rFonts w:ascii="Times New Roman" w:hAnsi="Times New Roman" w:cs="Times New Roman"/>
+          <w:sz w:val="24"/>
+          <w:szCs w:val="24"/>
+        </w:rPr>
+        <w:t xml:space="preserve"> </w:t>
+      </w:r>
+      <w:r>
+        <w:rPr>
+          <w:rFonts w:ascii="Times New Roman" w:hAnsi="Times New Roman" w:cs="Times New Roman" w:hint="eastAsia"/>
+          <w:sz w:val="24"/>
+          <w:szCs w:val="24"/>
+        </w:rPr>
+        <w:t>i</w:t>
+      </w:r>
+      <w:r>
+        <w:rPr>
+          <w:rFonts w:ascii="Times New Roman" w:hAnsi="Times New Roman" w:cs="Times New Roman"/>
+          <w:sz w:val="24"/>
+          <w:szCs w:val="24"/>
+        </w:rPr>
+        <w:t>t is cheaper to live in one home than to have a home</w:t>
+      </w:r>
+      <w:r>
+        <w:rPr>
+          <w:rFonts w:ascii="Times New Roman" w:hAnsi="Times New Roman" w:cs="Times New Roman" w:hint="eastAsia"/>
+          <w:sz w:val="24"/>
+          <w:szCs w:val="24"/>
+        </w:rPr>
+        <w:t xml:space="preserve"> respectively</w:t>
+      </w:r>
+      <w:r>
+        <w:rPr>
+          <w:rFonts w:ascii="Times New Roman" w:hAnsi="Times New Roman" w:cs="Times New Roman"/>
+          <w:sz w:val="24"/>
+          <w:szCs w:val="24"/>
+        </w:rPr>
+        <w:t>. In other</w:t>
+      </w:r>
+      <w:r>
+        <w:rPr>
+          <w:rFonts w:ascii="Times New Roman" w:hAnsi="Times New Roman" w:cs="Times New Roman" w:hint="eastAsia"/>
+          <w:sz w:val="24"/>
+          <w:szCs w:val="24"/>
+        </w:rPr>
+        <w:t xml:space="preserve"> </w:t>
+      </w:r>
+      <w:r>
+        <w:rPr>
           <w:rFonts w:ascii="Times New Roman" w:hAnsi="Times New Roman" w:cs="Times New Roman"/>
           <w:sz w:val="24"/>
           <w:szCs w:val="24"/>
@@ -811,7 +723,39 @@
           <w:sz w:val="24"/>
           <w:szCs w:val="24"/>
         </w:rPr>
-        <w:t>our parents. Furthermore, Caring for them at home seems more convenient and cheaper than paying for caregivers to provide in –home care or a move into assisted living.</w:t>
+        <w:t xml:space="preserve">our parents. Furthermore, </w:t>
+      </w:r>
+      <w:r>
+        <w:rPr>
+          <w:rFonts w:ascii="Times New Roman" w:hAnsi="Times New Roman" w:cs="Times New Roman" w:hint="eastAsia"/>
+          <w:sz w:val="24"/>
+          <w:szCs w:val="24"/>
+        </w:rPr>
+        <w:t>c</w:t>
+      </w:r>
+      <w:r>
+        <w:rPr>
+          <w:rFonts w:ascii="Times New Roman" w:hAnsi="Times New Roman" w:cs="Times New Roman"/>
+          <w:sz w:val="24"/>
+          <w:szCs w:val="24"/>
+        </w:rPr>
+        <w:t xml:space="preserve">aring for them at home seems more convenient and </w:t>
+      </w:r>
+      <w:r>
+        <w:rPr>
+          <w:rFonts w:ascii="Times New Roman" w:hAnsi="Times New Roman" w:cs="Times New Roman" w:hint="eastAsia"/>
+          <w:sz w:val="24"/>
+          <w:szCs w:val="24"/>
+        </w:rPr>
+        <w:t xml:space="preserve">economical </w:t>
+      </w:r>
+      <w:r>
+        <w:rPr>
+          <w:rFonts w:ascii="Times New Roman" w:hAnsi="Times New Roman" w:cs="Times New Roman"/>
+          <w:sz w:val="24"/>
+          <w:szCs w:val="24"/>
+        </w:rPr>
+        <w:t>than paying for caregivers to provide in –home care or a move into assisted living.</w:t>
       </w:r>
     </w:p>
     <w:sectPr>
@@ -1719,7 +1663,7 @@
 </file>
 
 <file path=customXml/itemProps1.xml><?xml version="1.0" encoding="utf-8"?>
-<ds:datastoreItem xmlns:ds="http://schemas.openxmlformats.org/officeDocument/2006/customXml" ds:itemID="{03558935-B9A3-4275-8FD3-D7CE494D9E39}">
+<ds:datastoreItem xmlns:ds="http://schemas.openxmlformats.org/officeDocument/2006/customXml" ds:itemID="{EC4430B3-820A-4E33-A563-2E11E2ED1057}">
   <ds:schemaRefs>
     <ds:schemaRef ds:uri="http://schemas.openxmlformats.org/officeDocument/2006/bibliography"/>
   </ds:schemaRefs>

</xml_diff>